<commit_message>
error fixed (had to enable multiDexEnabled)
</commit_message>
<xml_diff>
--- a/Documents/Project Plan.docx
+++ b/Documents/Project Plan.docx
@@ -143,9 +143,6 @@
         <w:rPr/>
         <w:t>1.1.</w:t>
         <w:tab/>
-      </w:r>
-      <w:r>
-        <w:rPr/>
         <w:t>The project will be delivered using agile software engineering principles. A slight variation of Scrum is chosen as the framework for developing this project. If possible, Test-Driven Development techniques will be used.</w:t>
       </w:r>
     </w:p>
@@ -198,12 +195,10 @@
           <w:t>https://github.com/ItsTheRai/SoftwareEngineeringProjectAndroid</w:t>
         </w:r>
       </w:hyperlink>
-      <w:hyperlink r:id="rId3">
-        <w:r>
-          <w:rPr/>
-          <w:t>) contains 2 2 folders: Documents and app.</w:t>
-        </w:r>
-      </w:hyperlink>
+      <w:r>
+        <w:rPr/>
+        <w:t>) contains 2 folders: Documents and app.</w:t>
+      </w:r>
     </w:p>
     <w:p>
       <w:pPr>
@@ -300,19 +295,7 @@
         <w:rPr>
           <w:i/>
         </w:rPr>
-        <w:t>Pr</w:t>
-      </w:r>
-      <w:r>
-        <w:rPr>
-          <w:i/>
-        </w:rPr>
-        <w:t>oduct</w:t>
-      </w:r>
-      <w:r>
-        <w:rPr>
-          <w:i/>
-        </w:rPr>
-        <w:t xml:space="preserve"> Owner</w:t>
+        <w:t>Product Owner</w:t>
       </w:r>
       <w:r>
         <w:rPr/>
@@ -1322,6 +1305,7 @@
       <w:keepLines w:val="false"/>
       <w:widowControl w:val="false"/>
       <w:suppressAutoHyphens w:val="true"/>
+      <w:bidi w:val="0"/>
       <w:spacing w:lineRule="auto" w:line="240" w:before="0" w:after="0"/>
       <w:ind w:left="0" w:right="0" w:hanging="0"/>
       <w:jc w:val="left"/>
@@ -1346,101 +1330,119 @@
   </w:style>
   <w:style w:type="paragraph" w:styleId="Heading1">
     <w:name w:val="Heading 1"/>
-    <w:basedOn w:val="Normal1"/>
     <w:next w:val="Normal"/>
     <w:pPr>
       <w:keepNext/>
       <w:keepLines/>
       <w:widowControl w:val="false"/>
+      <w:suppressAutoHyphens w:val="true"/>
       <w:spacing w:lineRule="auto" w:line="720" w:before="180" w:after="180"/>
     </w:pPr>
     <w:rPr>
       <w:rFonts w:ascii="Cambria" w:hAnsi="Cambria" w:eastAsia="Cambria" w:cs="Cambria"/>
       <w:b/>
+      <w:color w:val="000000"/>
       <w:sz w:val="52"/>
       <w:szCs w:val="52"/>
+      <w:lang w:val="en-GB" w:eastAsia="zh-CN" w:bidi="hi-IN"/>
     </w:rPr>
   </w:style>
   <w:style w:type="paragraph" w:styleId="Heading2">
     <w:name w:val="Heading 2"/>
-    <w:basedOn w:val="Normal1"/>
     <w:next w:val="Normal"/>
     <w:pPr>
       <w:keepNext/>
       <w:keepLines/>
       <w:widowControl w:val="false"/>
+      <w:suppressAutoHyphens w:val="true"/>
       <w:spacing w:lineRule="auto" w:line="720" w:before="0" w:after="0"/>
     </w:pPr>
     <w:rPr>
       <w:rFonts w:ascii="Cambria" w:hAnsi="Cambria" w:eastAsia="Cambria" w:cs="Cambria"/>
       <w:b/>
+      <w:color w:val="000000"/>
       <w:sz w:val="48"/>
       <w:szCs w:val="48"/>
+      <w:lang w:val="en-GB" w:eastAsia="zh-CN" w:bidi="hi-IN"/>
     </w:rPr>
   </w:style>
   <w:style w:type="paragraph" w:styleId="Heading3">
     <w:name w:val="Heading 3"/>
-    <w:basedOn w:val="Normal1"/>
     <w:next w:val="Normal"/>
     <w:pPr>
       <w:keepNext/>
       <w:keepLines/>
       <w:widowControl w:val="false"/>
+      <w:suppressAutoHyphens w:val="true"/>
       <w:spacing w:lineRule="auto" w:line="720" w:before="0" w:after="0"/>
     </w:pPr>
     <w:rPr>
       <w:rFonts w:ascii="Cambria" w:hAnsi="Cambria" w:eastAsia="Cambria" w:cs="Cambria"/>
       <w:b/>
+      <w:color w:val="000000"/>
       <w:sz w:val="36"/>
       <w:szCs w:val="36"/>
+      <w:lang w:val="en-GB" w:eastAsia="zh-CN" w:bidi="hi-IN"/>
     </w:rPr>
   </w:style>
   <w:style w:type="paragraph" w:styleId="Heading4">
     <w:name w:val="Heading 4"/>
-    <w:basedOn w:val="Normal1"/>
     <w:next w:val="Normal"/>
     <w:pPr>
       <w:keepNext/>
       <w:keepLines/>
+      <w:widowControl w:val="false"/>
+      <w:suppressAutoHyphens w:val="true"/>
       <w:spacing w:lineRule="auto" w:line="240" w:before="240" w:after="40"/>
       <w:contextualSpacing/>
     </w:pPr>
     <w:rPr>
+      <w:rFonts w:ascii="Calibri" w:hAnsi="Calibri" w:eastAsia="Calibri" w:cs="Calibri"/>
       <w:b/>
+      <w:color w:val="000000"/>
       <w:sz w:val="24"/>
       <w:szCs w:val="24"/>
+      <w:lang w:val="en-GB" w:eastAsia="zh-CN" w:bidi="hi-IN"/>
     </w:rPr>
   </w:style>
   <w:style w:type="paragraph" w:styleId="Heading5">
     <w:name w:val="Heading 5"/>
-    <w:basedOn w:val="Normal1"/>
     <w:next w:val="Normal"/>
     <w:pPr>
       <w:keepNext/>
       <w:keepLines/>
+      <w:widowControl w:val="false"/>
+      <w:suppressAutoHyphens w:val="true"/>
       <w:spacing w:lineRule="auto" w:line="240" w:before="220" w:after="40"/>
       <w:contextualSpacing/>
     </w:pPr>
     <w:rPr>
+      <w:rFonts w:ascii="Calibri" w:hAnsi="Calibri" w:eastAsia="Calibri" w:cs="Calibri"/>
       <w:b/>
+      <w:color w:val="000000"/>
       <w:sz w:val="22"/>
       <w:szCs w:val="22"/>
+      <w:lang w:val="en-GB" w:eastAsia="zh-CN" w:bidi="hi-IN"/>
     </w:rPr>
   </w:style>
   <w:style w:type="paragraph" w:styleId="Heading6">
     <w:name w:val="Heading 6"/>
-    <w:basedOn w:val="Normal1"/>
     <w:next w:val="Normal"/>
     <w:pPr>
       <w:keepNext/>
       <w:keepLines/>
+      <w:widowControl w:val="false"/>
+      <w:suppressAutoHyphens w:val="true"/>
       <w:spacing w:lineRule="auto" w:line="240" w:before="200" w:after="40"/>
       <w:contextualSpacing/>
     </w:pPr>
     <w:rPr>
+      <w:rFonts w:ascii="Calibri" w:hAnsi="Calibri" w:eastAsia="Calibri" w:cs="Calibri"/>
       <w:b/>
+      <w:color w:val="000000"/>
       <w:sz w:val="20"/>
       <w:szCs w:val="20"/>
+      <w:lang w:val="en-GB" w:eastAsia="zh-CN" w:bidi="hi-IN"/>
     </w:rPr>
   </w:style>
   <w:style w:type="character" w:styleId="ListLabel1">
@@ -1455,6 +1457,12 @@
       <w:color w:val="000080"/>
       <w:u w:val="single"/>
       <w:lang w:val="zxx" w:eastAsia="zxx" w:bidi="zxx"/>
+    </w:rPr>
+  </w:style>
+  <w:style w:type="character" w:styleId="ListLabel2">
+    <w:name w:val="ListLabel 2"/>
+    <w:rPr>
+      <w:u w:val="none"/>
     </w:rPr>
   </w:style>
   <w:style w:type="paragraph" w:styleId="Heading">
@@ -1512,7 +1520,7 @@
       <w:rFonts w:cs="FreeSans"/>
     </w:rPr>
   </w:style>
-  <w:style w:type="paragraph" w:styleId="Normal1" w:default="1">
+  <w:style w:type="paragraph" w:styleId="LOnormal" w:default="1">
     <w:name w:val="LO-normal"/>
     <w:pPr>
       <w:keepNext/>
@@ -1544,7 +1552,7 @@
   </w:style>
   <w:style w:type="paragraph" w:styleId="Title">
     <w:name w:val="Title"/>
-    <w:basedOn w:val="Normal1"/>
+    <w:basedOn w:val="LOnormal"/>
     <w:next w:val="Normal"/>
     <w:pPr>
       <w:keepNext/>
@@ -1560,7 +1568,7 @@
   </w:style>
   <w:style w:type="paragraph" w:styleId="Subtitle">
     <w:name w:val="Subtitle"/>
-    <w:basedOn w:val="Normal1"/>
+    <w:basedOn w:val="LOnormal"/>
     <w:next w:val="Normal"/>
     <w:pPr>
       <w:keepNext/>

</xml_diff>